<commit_message>
Updated Data definition for Biometrics IDA
</commit_message>
<xml_diff>
--- a/docs/requirements/Requirements Detailing References/ID-Authentication/Sprint 10/Biometrics Data Definition_V2.docx
+++ b/docs/requirements/Requirements Detailing References/ID-Authentication/Sprint 10/Biometrics Data Definition_V2.docx
@@ -2589,6 +2589,34 @@
                 </w:p>
               </w:tc>
             </w:tr>
+            <w:tr>
+              <w:trPr>
+                <w:trHeight w:val="210"/>
+              </w:trPr>
+              <w:tc>
+                <w:tcPr>
+                  <w:tcW w:w="1479" w:type="dxa"/>
+                </w:tcPr>
+                <w:p>
+                  <w:pPr>
+                    <w:pStyle w:val="TableParagraph"/>
+                    <w:framePr w:hSpace="180" w:wrap="around" w:hAnchor="text" w:y="1125"/>
+                    <w:spacing w:before="2" w:line="188" w:lineRule="exact"/>
+                    <w:rPr>
+                      <w:sz w:val="18"/>
+                    </w:rPr>
+                  </w:pPr>
+                  <w:r>
+                    <w:rPr>
+                      <w:sz w:val="18"/>
+                    </w:rPr>
+                    <w:t>UNKNOWN</w:t>
+                  </w:r>
+                  <w:bookmarkStart w:id="0" w:name="_GoBack"/>
+                  <w:bookmarkEnd w:id="0"/>
+                </w:p>
+              </w:tc>
+            </w:tr>
           </w:tbl>
           <w:p>
             <w:pPr>
@@ -3207,10 +3235,7 @@
         </w:tc>
       </w:tr>
     </w:tbl>
-    <w:p>
-      <w:bookmarkStart w:id="0" w:name="_GoBack"/>
-      <w:bookmarkEnd w:id="0"/>
-    </w:p>
+    <w:p/>
     <w:sectPr>
       <w:headerReference w:type="even" r:id="rId7"/>
       <w:headerReference w:type="default" r:id="rId8"/>

</xml_diff>